<commit_message>
ball is red when moving
</commit_message>
<xml_diff>
--- a/Self assessment.docx
+++ b/Self assessment.docx
@@ -5,49 +5,93 @@
     <w:p>
       <w:pPr>
         <w:pStyle w:val="Title"/>
-      </w:pPr>
-      <w:r>
+        <w:rPr>
+          <w:rFonts w:ascii="Calibri" w:hAnsi="Calibri" w:cs="Calibri"/>
+        </w:rPr>
+      </w:pPr>
+      <w:r>
+        <w:rPr>
+          <w:rFonts w:ascii="Calibri" w:hAnsi="Calibri" w:cs="Calibri"/>
+        </w:rPr>
         <w:t>CS</w:t>
       </w:r>
       <w:r>
+        <w:rPr>
+          <w:rFonts w:ascii="Calibri" w:hAnsi="Calibri" w:cs="Calibri"/>
+        </w:rPr>
         <w:t>-376</w:t>
       </w:r>
       <w:r>
+        <w:rPr>
+          <w:rFonts w:ascii="Calibri" w:hAnsi="Calibri" w:cs="Calibri"/>
+        </w:rPr>
         <w:t xml:space="preserve"> Final Project</w:t>
       </w:r>
       <w:r>
+        <w:rPr>
+          <w:rFonts w:ascii="Calibri" w:hAnsi="Calibri" w:cs="Calibri"/>
+        </w:rPr>
         <w:br/>
       </w:r>
-      <w:proofErr w:type="spellStart"/>
-      <w:r>
+      <w:r>
+        <w:rPr>
+          <w:rFonts w:ascii="Calibri" w:hAnsi="Calibri" w:cs="Calibri"/>
+        </w:rPr>
         <w:t>Self Assessment</w:t>
       </w:r>
-      <w:proofErr w:type="spellEnd"/>
-    </w:p>
-    <w:p/>
-    <w:p>
-      <w:r>
+    </w:p>
+    <w:p>
+      <w:pPr>
+        <w:rPr>
+          <w:rFonts w:ascii="Calibri" w:hAnsi="Calibri" w:cs="Calibri"/>
+        </w:rPr>
+      </w:pPr>
+    </w:p>
+    <w:p>
+      <w:pPr>
+        <w:rPr>
+          <w:rFonts w:ascii="Calibri" w:hAnsi="Calibri" w:cs="Calibri"/>
+        </w:rPr>
+      </w:pPr>
+      <w:r>
+        <w:rPr>
+          <w:rFonts w:ascii="Calibri" w:hAnsi="Calibri" w:cs="Calibri"/>
+        </w:rPr>
         <w:t>Your group should fill out one copy of this form and include it with your assignment when you turn it in.</w:t>
       </w:r>
     </w:p>
-    <w:p/>
+    <w:p>
+      <w:pPr>
+        <w:rPr>
+          <w:rFonts w:ascii="Calibri" w:hAnsi="Calibri" w:cs="Calibri"/>
+        </w:rPr>
+      </w:pPr>
+    </w:p>
     <w:p>
       <w:pPr>
         <w:pStyle w:val="Heading1"/>
-      </w:pPr>
-      <w:r>
+        <w:rPr>
+          <w:rFonts w:ascii="Calibri" w:hAnsi="Calibri" w:cs="Calibri"/>
+        </w:rPr>
+      </w:pPr>
+      <w:r>
+        <w:rPr>
+          <w:rFonts w:ascii="Calibri" w:hAnsi="Calibri" w:cs="Calibri"/>
+        </w:rPr>
         <w:t>Group</w:t>
       </w:r>
     </w:p>
     <w:p>
       <w:pPr>
         <w:rPr>
+          <w:rFonts w:ascii="Calibri" w:hAnsi="Calibri" w:cs="Calibri"/>
           <w:i/>
           <w:iCs/>
         </w:rPr>
       </w:pPr>
       <w:r>
         <w:rPr>
+          <w:rFonts w:ascii="Calibri" w:hAnsi="Calibri" w:cs="Calibri"/>
           <w:i/>
           <w:iCs/>
         </w:rPr>
@@ -61,17 +105,15 @@
           <w:ilvl w:val="0"/>
           <w:numId w:val="12"/>
         </w:numPr>
-      </w:pPr>
-      <w:r>
-        <w:t xml:space="preserve">Emmy </w:t>
-      </w:r>
-      <w:proofErr w:type="spellStart"/>
-      <w:r>
-        <w:t>Khawsam</w:t>
-      </w:r>
-      <w:proofErr w:type="spellEnd"/>
-      <w:r>
-        <w:t>-ang</w:t>
+        <w:rPr>
+          <w:rFonts w:ascii="Calibri" w:hAnsi="Calibri" w:cs="Calibri"/>
+        </w:rPr>
+      </w:pPr>
+      <w:r>
+        <w:rPr>
+          <w:rFonts w:ascii="Calibri" w:hAnsi="Calibri" w:cs="Calibri"/>
+        </w:rPr>
+        <w:t>Emmy Khawsam-ang</w:t>
       </w:r>
     </w:p>
     <w:p>
@@ -81,188 +123,755 @@
           <w:ilvl w:val="0"/>
           <w:numId w:val="12"/>
         </w:numPr>
-      </w:pPr>
-      <w:r>
+        <w:rPr>
+          <w:rFonts w:ascii="Calibri" w:hAnsi="Calibri" w:cs="Calibri"/>
+        </w:rPr>
+      </w:pPr>
+      <w:r>
+        <w:rPr>
+          <w:rFonts w:ascii="Calibri" w:hAnsi="Calibri" w:cs="Calibri"/>
+        </w:rPr>
         <w:t>Alex Li</w:t>
       </w:r>
     </w:p>
     <w:p>
       <w:pPr>
         <w:pStyle w:val="Heading1"/>
-      </w:pPr>
-      <w:r>
+        <w:rPr>
+          <w:rFonts w:ascii="Calibri" w:hAnsi="Calibri" w:cs="Calibri"/>
+        </w:rPr>
+      </w:pPr>
+      <w:r>
+        <w:rPr>
+          <w:rFonts w:ascii="Calibri" w:hAnsi="Calibri" w:cs="Calibri"/>
+        </w:rPr>
         <w:t>Goals</w:t>
       </w:r>
     </w:p>
     <w:p>
       <w:pPr>
         <w:rPr>
+          <w:rFonts w:ascii="Calibri" w:hAnsi="Calibri" w:cs="Calibri"/>
           <w:i/>
           <w:iCs/>
         </w:rPr>
       </w:pPr>
       <w:r>
         <w:rPr>
+          <w:rFonts w:ascii="Calibri" w:hAnsi="Calibri" w:cs="Calibri"/>
           <w:i/>
           <w:iCs/>
         </w:rPr>
         <w:t>Say a few words about what you wanted the game to be like.  Note that if you just wanted to write some code so you could get an good grade on the project, it’s fine to admit that.</w:t>
       </w:r>
     </w:p>
-    <w:p/>
-    <w:p/>
-    <w:p/>
+    <w:p>
+      <w:pPr>
+        <w:rPr>
+          <w:rFonts w:ascii="Calibri" w:hAnsi="Calibri" w:cs="Calibri"/>
+        </w:rPr>
+      </w:pPr>
+      <w:r>
+        <w:rPr>
+          <w:rFonts w:ascii="Calibri" w:hAnsi="Calibri" w:cs="Calibri"/>
+        </w:rPr>
+        <w:t>Our goal was to create a fun mini-golf game with 5 levels</w:t>
+      </w:r>
+      <w:r>
+        <w:rPr>
+          <w:rFonts w:ascii="Calibri" w:hAnsi="Calibri" w:cs="Calibri"/>
+        </w:rPr>
+        <w:t>, with implentation of save/load features and menus</w:t>
+      </w:r>
+      <w:r>
+        <w:rPr>
+          <w:rFonts w:ascii="Calibri" w:hAnsi="Calibri" w:cs="Calibri"/>
+        </w:rPr>
+        <w:t>. We wanted to incorporate the knowledge we learned from this class in our final project</w:t>
+      </w:r>
+      <w:r>
+        <w:rPr>
+          <w:rFonts w:ascii="Calibri" w:hAnsi="Calibri" w:cs="Calibri"/>
+        </w:rPr>
+        <w:t>, especially because both of us did not have Unity knowledge before this.</w:t>
+      </w:r>
+    </w:p>
     <w:p>
       <w:pPr>
         <w:pStyle w:val="Heading1"/>
-      </w:pPr>
-      <w:r>
+        <w:rPr>
+          <w:rFonts w:ascii="Calibri" w:hAnsi="Calibri" w:cs="Calibri"/>
+        </w:rPr>
+      </w:pPr>
+      <w:r>
+        <w:rPr>
+          <w:rFonts w:ascii="Calibri" w:hAnsi="Calibri" w:cs="Calibri"/>
+        </w:rPr>
         <w:t>Lessons learned</w:t>
       </w:r>
     </w:p>
     <w:p>
       <w:pPr>
         <w:rPr>
+          <w:rFonts w:ascii="Calibri" w:hAnsi="Calibri" w:cs="Calibri"/>
           <w:i/>
           <w:iCs/>
         </w:rPr>
       </w:pPr>
       <w:r>
         <w:rPr>
+          <w:rFonts w:ascii="Calibri" w:hAnsi="Calibri" w:cs="Calibri"/>
           <w:i/>
           <w:iCs/>
         </w:rPr>
         <w:t>What went right?</w:t>
       </w:r>
     </w:p>
-    <w:p/>
-    <w:p/>
-    <w:p/>
-    <w:p/>
-    <w:p>
-      <w:pPr>
-        <w:rPr>
+    <w:p>
+      <w:pPr>
+        <w:rPr>
+          <w:rFonts w:ascii="Calibri" w:hAnsi="Calibri" w:cs="Calibri"/>
+        </w:rPr>
+      </w:pPr>
+    </w:p>
+    <w:p>
+      <w:pPr>
+        <w:rPr>
+          <w:rFonts w:ascii="Calibri" w:hAnsi="Calibri" w:cs="Calibri"/>
+        </w:rPr>
+      </w:pPr>
+    </w:p>
+    <w:p>
+      <w:pPr>
+        <w:rPr>
+          <w:rFonts w:ascii="Calibri" w:hAnsi="Calibri" w:cs="Calibri"/>
           <w:i/>
           <w:iCs/>
         </w:rPr>
       </w:pPr>
       <w:r>
         <w:rPr>
+          <w:rFonts w:ascii="Calibri" w:hAnsi="Calibri" w:cs="Calibri"/>
           <w:i/>
           <w:iCs/>
         </w:rPr>
         <w:t>What went wrong?</w:t>
       </w:r>
     </w:p>
-    <w:p/>
-    <w:p/>
-    <w:p/>
-    <w:p>
-      <w:pPr>
-        <w:rPr>
+    <w:p>
+      <w:pPr>
+        <w:rPr>
+          <w:rFonts w:ascii="Calibri" w:hAnsi="Calibri" w:cs="Calibri"/>
+        </w:rPr>
+      </w:pPr>
+    </w:p>
+    <w:p>
+      <w:pPr>
+        <w:rPr>
+          <w:rFonts w:ascii="Calibri" w:hAnsi="Calibri" w:cs="Calibri"/>
+        </w:rPr>
+      </w:pPr>
+    </w:p>
+    <w:p>
+      <w:pPr>
+        <w:rPr>
+          <w:rFonts w:ascii="Calibri" w:hAnsi="Calibri" w:cs="Calibri"/>
           <w:i/>
           <w:iCs/>
         </w:rPr>
       </w:pPr>
       <w:r>
         <w:rPr>
+          <w:rFonts w:ascii="Calibri" w:hAnsi="Calibri" w:cs="Calibri"/>
           <w:i/>
           <w:iCs/>
         </w:rPr>
         <w:t>What do you wish you knew when you started?</w:t>
       </w:r>
     </w:p>
-    <w:p/>
-    <w:p/>
-    <w:p/>
+    <w:p>
+      <w:pPr>
+        <w:rPr>
+          <w:rFonts w:ascii="Calibri" w:hAnsi="Calibri" w:cs="Calibri"/>
+        </w:rPr>
+      </w:pPr>
+    </w:p>
+    <w:p>
+      <w:pPr>
+        <w:rPr>
+          <w:rFonts w:ascii="Calibri" w:hAnsi="Calibri" w:cs="Calibri"/>
+        </w:rPr>
+      </w:pPr>
+    </w:p>
+    <w:p>
+      <w:pPr>
+        <w:rPr>
+          <w:rFonts w:ascii="Calibri" w:hAnsi="Calibri" w:cs="Calibri"/>
+        </w:rPr>
+      </w:pPr>
+    </w:p>
     <w:p>
       <w:pPr>
         <w:pStyle w:val="Heading1"/>
-      </w:pPr>
-      <w:r>
+        <w:rPr>
+          <w:rFonts w:ascii="Calibri" w:hAnsi="Calibri" w:cs="Calibri"/>
+        </w:rPr>
+      </w:pPr>
+      <w:r>
+        <w:rPr>
+          <w:rFonts w:ascii="Calibri" w:hAnsi="Calibri" w:cs="Calibri"/>
+        </w:rPr>
+        <w:lastRenderedPageBreak/>
         <w:t>Annoying grading bookkeeping</w:t>
       </w:r>
     </w:p>
     <w:p>
-      <w:r>
+      <w:pPr>
+        <w:rPr>
+          <w:rFonts w:ascii="Calibri" w:hAnsi="Calibri" w:cs="Calibri"/>
+        </w:rPr>
+      </w:pPr>
+      <w:r>
+        <w:rPr>
+          <w:rFonts w:ascii="Calibri" w:hAnsi="Calibri" w:cs="Calibri"/>
+        </w:rPr>
         <w:t xml:space="preserve">Please list all the things you think you got </w:t>
       </w:r>
       <w:r>
+        <w:rPr>
+          <w:rFonts w:ascii="Calibri" w:hAnsi="Calibri" w:cs="Calibri"/>
+        </w:rPr>
         <w:t>points for based on the criteria given in the assignment.</w:t>
       </w:r>
     </w:p>
     <w:p>
       <w:pPr>
-        <w:pStyle w:val="ListParagraph"/>
         <w:numPr>
           <w:ilvl w:val="0"/>
-          <w:numId w:val="17"/>
+          <w:numId w:val="18"/>
         </w:numPr>
-      </w:pPr>
-      <w:r>
-        <w:t>Item1</w:t>
-      </w:r>
-    </w:p>
-    <w:p>
-      <w:pPr>
-        <w:pStyle w:val="ListParagraph"/>
+        <w:autoSpaceDE w:val="0"/>
+        <w:autoSpaceDN w:val="0"/>
+        <w:adjustRightInd w:val="0"/>
+        <w:spacing w:after="0" w:line="240" w:lineRule="auto"/>
+        <w:ind w:left="0" w:firstLine="0"/>
+        <w:rPr>
+          <w:rFonts w:ascii="Calibri" w:hAnsi="Calibri" w:cs="Calibri"/>
+          <w:lang w:bidi="th-TH"/>
+        </w:rPr>
+      </w:pPr>
+      <w:r>
+        <w:rPr>
+          <w:rFonts w:ascii="Calibri" w:hAnsi="Calibri" w:cs="Calibri"/>
+          <w:lang w:bidi="th-TH"/>
+        </w:rPr>
+        <w:t>(1) object appears on screen - golf ball</w:t>
+      </w:r>
+    </w:p>
+    <w:p>
+      <w:pPr>
         <w:numPr>
           <w:ilvl w:val="0"/>
-          <w:numId w:val="17"/>
+          <w:numId w:val="18"/>
         </w:numPr>
-      </w:pPr>
-      <w:r>
-        <w:t>Item2</w:t>
-      </w:r>
-      <w:bookmarkStart w:id="0" w:name="_GoBack"/>
-    </w:p>
-    <w:bookmarkEnd w:id="0"/>
-    <w:p>
-      <w:pPr>
-        <w:pStyle w:val="ListParagraph"/>
+        <w:autoSpaceDE w:val="0"/>
+        <w:autoSpaceDN w:val="0"/>
+        <w:adjustRightInd w:val="0"/>
+        <w:spacing w:after="0" w:line="240" w:lineRule="auto"/>
+        <w:ind w:left="0" w:firstLine="0"/>
+        <w:rPr>
+          <w:rFonts w:ascii="Calibri" w:hAnsi="Calibri" w:cs="Calibri"/>
+          <w:lang w:bidi="th-TH"/>
+        </w:rPr>
+      </w:pPr>
+      <w:r>
+        <w:rPr>
+          <w:rFonts w:ascii="Calibri" w:hAnsi="Calibri" w:cs="Calibri"/>
+          <w:lang w:bidi="th-TH"/>
+        </w:rPr>
+        <w:t>(1) object appears on screen - hole</w:t>
+      </w:r>
+    </w:p>
+    <w:p>
+      <w:pPr>
         <w:numPr>
           <w:ilvl w:val="0"/>
-          <w:numId w:val="17"/>
+          <w:numId w:val="18"/>
         </w:numPr>
-      </w:pPr>
-      <w:r>
-        <w:t>…</w:t>
-      </w:r>
+        <w:autoSpaceDE w:val="0"/>
+        <w:autoSpaceDN w:val="0"/>
+        <w:adjustRightInd w:val="0"/>
+        <w:spacing w:after="0" w:line="240" w:lineRule="auto"/>
+        <w:ind w:left="0" w:firstLine="0"/>
+        <w:rPr>
+          <w:rFonts w:ascii="Calibri" w:hAnsi="Calibri" w:cs="Calibri"/>
+          <w:lang w:bidi="th-TH"/>
+        </w:rPr>
+      </w:pPr>
+      <w:r>
+        <w:rPr>
+          <w:rFonts w:ascii="Calibri" w:hAnsi="Calibri" w:cs="Calibri"/>
+          <w:lang w:bidi="th-TH"/>
+        </w:rPr>
+        <w:t>(1) object appears on screen - obstacles</w:t>
+      </w:r>
+    </w:p>
+    <w:p>
+      <w:pPr>
+        <w:numPr>
+          <w:ilvl w:val="0"/>
+          <w:numId w:val="18"/>
+        </w:numPr>
+        <w:autoSpaceDE w:val="0"/>
+        <w:autoSpaceDN w:val="0"/>
+        <w:adjustRightInd w:val="0"/>
+        <w:spacing w:after="0" w:line="240" w:lineRule="auto"/>
+        <w:ind w:left="0" w:firstLine="0"/>
+        <w:rPr>
+          <w:rFonts w:ascii="Calibri" w:hAnsi="Calibri" w:cs="Calibri"/>
+          <w:lang w:bidi="th-TH"/>
+        </w:rPr>
+      </w:pPr>
+      <w:r>
+        <w:rPr>
+          <w:rFonts w:ascii="Calibri" w:hAnsi="Calibri" w:cs="Calibri"/>
+          <w:lang w:bidi="th-TH"/>
+        </w:rPr>
+        <w:t>(1) object moves - golf ball</w:t>
+      </w:r>
+    </w:p>
+    <w:p>
+      <w:pPr>
+        <w:numPr>
+          <w:ilvl w:val="0"/>
+          <w:numId w:val="18"/>
+        </w:numPr>
+        <w:autoSpaceDE w:val="0"/>
+        <w:autoSpaceDN w:val="0"/>
+        <w:adjustRightInd w:val="0"/>
+        <w:spacing w:after="0" w:line="240" w:lineRule="auto"/>
+        <w:ind w:left="0" w:firstLine="0"/>
+        <w:rPr>
+          <w:rFonts w:ascii="Calibri" w:hAnsi="Calibri" w:cs="Calibri"/>
+          <w:lang w:bidi="th-TH"/>
+        </w:rPr>
+      </w:pPr>
+      <w:r>
+        <w:rPr>
+          <w:rFonts w:ascii="Calibri" w:hAnsi="Calibri" w:cs="Calibri"/>
+          <w:lang w:bidi="th-TH"/>
+        </w:rPr>
+        <w:t>(1) object controllable by user - golf ball</w:t>
+      </w:r>
+    </w:p>
+    <w:p>
+      <w:pPr>
+        <w:numPr>
+          <w:ilvl w:val="0"/>
+          <w:numId w:val="18"/>
+        </w:numPr>
+        <w:autoSpaceDE w:val="0"/>
+        <w:autoSpaceDN w:val="0"/>
+        <w:adjustRightInd w:val="0"/>
+        <w:spacing w:after="0" w:line="240" w:lineRule="auto"/>
+        <w:ind w:left="0" w:firstLine="0"/>
+        <w:rPr>
+          <w:rFonts w:ascii="Calibri" w:hAnsi="Calibri" w:cs="Calibri"/>
+          <w:lang w:bidi="th-TH"/>
+        </w:rPr>
+      </w:pPr>
+      <w:r>
+        <w:rPr>
+          <w:rFonts w:ascii="Calibri" w:hAnsi="Calibri" w:cs="Calibri"/>
+          <w:lang w:bidi="th-TH"/>
+        </w:rPr>
+        <w:t>(1) object responds to collisions - golf ball</w:t>
+      </w:r>
+    </w:p>
+    <w:p>
+      <w:pPr>
+        <w:numPr>
+          <w:ilvl w:val="0"/>
+          <w:numId w:val="18"/>
+        </w:numPr>
+        <w:autoSpaceDE w:val="0"/>
+        <w:autoSpaceDN w:val="0"/>
+        <w:adjustRightInd w:val="0"/>
+        <w:spacing w:after="0" w:line="240" w:lineRule="auto"/>
+        <w:ind w:left="0" w:firstLine="0"/>
+        <w:rPr>
+          <w:rFonts w:ascii="Calibri" w:hAnsi="Calibri" w:cs="Calibri"/>
+          <w:lang w:bidi="th-TH"/>
+        </w:rPr>
+      </w:pPr>
+      <w:r>
+        <w:rPr>
+          <w:rFonts w:ascii="Calibri" w:hAnsi="Calibri" w:cs="Calibri"/>
+          <w:lang w:bidi="th-TH"/>
+        </w:rPr>
+        <w:t>(1) object responds to collisions - hole</w:t>
+      </w:r>
+    </w:p>
+    <w:p>
+      <w:pPr>
+        <w:numPr>
+          <w:ilvl w:val="0"/>
+          <w:numId w:val="18"/>
+        </w:numPr>
+        <w:autoSpaceDE w:val="0"/>
+        <w:autoSpaceDN w:val="0"/>
+        <w:adjustRightInd w:val="0"/>
+        <w:spacing w:after="0" w:line="240" w:lineRule="auto"/>
+        <w:ind w:left="0" w:firstLine="0"/>
+        <w:rPr>
+          <w:rFonts w:ascii="Calibri" w:hAnsi="Calibri" w:cs="Calibri"/>
+          <w:lang w:bidi="th-TH"/>
+        </w:rPr>
+      </w:pPr>
+      <w:r>
+        <w:rPr>
+          <w:rFonts w:ascii="Calibri" w:hAnsi="Calibri" w:cs="Calibri"/>
+          <w:lang w:bidi="th-TH"/>
+        </w:rPr>
+        <w:t>(1) object responds to collisions - obstacles</w:t>
+      </w:r>
+    </w:p>
+    <w:p>
+      <w:pPr>
+        <w:numPr>
+          <w:ilvl w:val="0"/>
+          <w:numId w:val="18"/>
+        </w:numPr>
+        <w:autoSpaceDE w:val="0"/>
+        <w:autoSpaceDN w:val="0"/>
+        <w:adjustRightInd w:val="0"/>
+        <w:spacing w:after="0" w:line="240" w:lineRule="auto"/>
+        <w:ind w:left="0" w:firstLine="0"/>
+        <w:rPr>
+          <w:rFonts w:ascii="Calibri" w:hAnsi="Calibri" w:cs="Calibri"/>
+          <w:lang w:bidi="th-TH"/>
+        </w:rPr>
+      </w:pPr>
+      <w:r>
+        <w:rPr>
+          <w:rFonts w:ascii="Calibri" w:hAnsi="Calibri" w:cs="Calibri"/>
+          <w:lang w:bidi="th-TH"/>
+        </w:rPr>
+        <w:t>(2) object makes sounds in response to events ( golf ball makes sounds when it is hit + gets in the hole)</w:t>
+      </w:r>
+    </w:p>
+    <w:p>
+      <w:pPr>
+        <w:numPr>
+          <w:ilvl w:val="0"/>
+          <w:numId w:val="18"/>
+        </w:numPr>
+        <w:autoSpaceDE w:val="0"/>
+        <w:autoSpaceDN w:val="0"/>
+        <w:adjustRightInd w:val="0"/>
+        <w:spacing w:after="0" w:line="240" w:lineRule="auto"/>
+        <w:ind w:left="0" w:firstLine="0"/>
+        <w:rPr>
+          <w:rFonts w:ascii="Calibri" w:hAnsi="Calibri" w:cs="Calibri"/>
+          <w:lang w:bidi="th-TH"/>
+        </w:rPr>
+      </w:pPr>
+      <w:r>
+        <w:rPr>
+          <w:rFonts w:ascii="Calibri" w:hAnsi="Calibri" w:cs="Calibri"/>
+          <w:lang w:bidi="th-TH"/>
+        </w:rPr>
+        <w:t>(1) object makes sounds in response to events (walls when they’re hit)</w:t>
+      </w:r>
+    </w:p>
+    <w:p>
+      <w:pPr>
+        <w:numPr>
+          <w:ilvl w:val="0"/>
+          <w:numId w:val="18"/>
+        </w:numPr>
+        <w:autoSpaceDE w:val="0"/>
+        <w:autoSpaceDN w:val="0"/>
+        <w:adjustRightInd w:val="0"/>
+        <w:spacing w:after="0" w:line="240" w:lineRule="auto"/>
+        <w:ind w:left="0" w:firstLine="0"/>
+        <w:rPr>
+          <w:rFonts w:ascii="Calibri" w:hAnsi="Calibri" w:cs="Calibri"/>
+          <w:lang w:bidi="th-TH"/>
+        </w:rPr>
+      </w:pPr>
+      <w:r>
+        <w:rPr>
+          <w:rFonts w:ascii="Calibri" w:hAnsi="Calibri" w:cs="Calibri"/>
+          <w:lang w:bidi="th-TH"/>
+        </w:rPr>
+        <w:t>(1) object changes appearance based on event or condition ( score counter changes when ball is hit)</w:t>
+      </w:r>
+    </w:p>
+    <w:p>
+      <w:pPr>
+        <w:numPr>
+          <w:ilvl w:val="0"/>
+          <w:numId w:val="18"/>
+        </w:numPr>
+        <w:autoSpaceDE w:val="0"/>
+        <w:autoSpaceDN w:val="0"/>
+        <w:adjustRightInd w:val="0"/>
+        <w:spacing w:after="0" w:line="240" w:lineRule="auto"/>
+        <w:ind w:left="0" w:firstLine="0"/>
+        <w:rPr>
+          <w:rFonts w:ascii="Calibri" w:hAnsi="Calibri" w:cs="Calibri"/>
+          <w:lang w:bidi="th-TH"/>
+        </w:rPr>
+      </w:pPr>
+      <w:r>
+        <w:rPr>
+          <w:rFonts w:ascii="Calibri" w:hAnsi="Calibri" w:cs="Calibri"/>
+          <w:lang w:bidi="th-TH"/>
+        </w:rPr>
+        <w:t>(1) object changes appearance based on event or condition ( ball is diff color based on status of able to pull / moving or not)</w:t>
+      </w:r>
+    </w:p>
+    <w:p>
+      <w:pPr>
+        <w:numPr>
+          <w:ilvl w:val="0"/>
+          <w:numId w:val="18"/>
+        </w:numPr>
+        <w:autoSpaceDE w:val="0"/>
+        <w:autoSpaceDN w:val="0"/>
+        <w:adjustRightInd w:val="0"/>
+        <w:spacing w:after="0" w:line="240" w:lineRule="auto"/>
+        <w:ind w:left="0" w:firstLine="0"/>
+        <w:rPr>
+          <w:rFonts w:ascii="Calibri" w:hAnsi="Calibri" w:cs="Calibri"/>
+          <w:lang w:bidi="th-TH"/>
+        </w:rPr>
+      </w:pPr>
+      <w:r>
+        <w:rPr>
+          <w:rFonts w:ascii="Calibri" w:hAnsi="Calibri" w:cs="Calibri"/>
+          <w:lang w:bidi="th-TH"/>
+        </w:rPr>
+        <w:t>(1) mouse control</w:t>
+      </w:r>
+    </w:p>
+    <w:p>
+      <w:pPr>
+        <w:numPr>
+          <w:ilvl w:val="0"/>
+          <w:numId w:val="18"/>
+        </w:numPr>
+        <w:autoSpaceDE w:val="0"/>
+        <w:autoSpaceDN w:val="0"/>
+        <w:adjustRightInd w:val="0"/>
+        <w:spacing w:after="0" w:line="240" w:lineRule="auto"/>
+        <w:ind w:left="0" w:firstLine="0"/>
+        <w:rPr>
+          <w:rFonts w:ascii="Calibri" w:hAnsi="Calibri" w:cs="Calibri"/>
+          <w:lang w:bidi="th-TH"/>
+        </w:rPr>
+      </w:pPr>
+      <w:r>
+        <w:rPr>
+          <w:rFonts w:ascii="Calibri" w:hAnsi="Calibri" w:cs="Calibri"/>
+          <w:lang w:bidi="th-TH"/>
+        </w:rPr>
+        <w:t>(1) keyboard control (p key for pause)</w:t>
+      </w:r>
+    </w:p>
+    <w:p>
+      <w:pPr>
+        <w:numPr>
+          <w:ilvl w:val="0"/>
+          <w:numId w:val="18"/>
+        </w:numPr>
+        <w:autoSpaceDE w:val="0"/>
+        <w:autoSpaceDN w:val="0"/>
+        <w:adjustRightInd w:val="0"/>
+        <w:spacing w:after="0" w:line="240" w:lineRule="auto"/>
+        <w:ind w:left="0" w:firstLine="0"/>
+        <w:rPr>
+          <w:rFonts w:ascii="Calibri" w:hAnsi="Calibri" w:cs="Calibri"/>
+          <w:lang w:bidi="th-TH"/>
+        </w:rPr>
+      </w:pPr>
+      <w:r>
+        <w:rPr>
+          <w:rFonts w:ascii="Calibri" w:hAnsi="Calibri" w:cs="Calibri"/>
+          <w:lang w:bidi="th-TH"/>
+        </w:rPr>
+        <w:t>(5) start menu</w:t>
+      </w:r>
+    </w:p>
+    <w:p>
+      <w:pPr>
+        <w:numPr>
+          <w:ilvl w:val="0"/>
+          <w:numId w:val="18"/>
+        </w:numPr>
+        <w:autoSpaceDE w:val="0"/>
+        <w:autoSpaceDN w:val="0"/>
+        <w:adjustRightInd w:val="0"/>
+        <w:spacing w:after="0" w:line="240" w:lineRule="auto"/>
+        <w:ind w:left="0" w:firstLine="0"/>
+        <w:rPr>
+          <w:rFonts w:ascii="Calibri" w:hAnsi="Calibri" w:cs="Calibri"/>
+          <w:lang w:bidi="th-TH"/>
+        </w:rPr>
+      </w:pPr>
+      <w:r>
+        <w:rPr>
+          <w:rFonts w:ascii="Calibri" w:hAnsi="Calibri" w:cs="Calibri"/>
+          <w:lang w:bidi="th-TH"/>
+        </w:rPr>
+        <w:t>(5) pause menu</w:t>
+      </w:r>
+    </w:p>
+    <w:p>
+      <w:pPr>
+        <w:numPr>
+          <w:ilvl w:val="0"/>
+          <w:numId w:val="18"/>
+        </w:numPr>
+        <w:autoSpaceDE w:val="0"/>
+        <w:autoSpaceDN w:val="0"/>
+        <w:adjustRightInd w:val="0"/>
+        <w:spacing w:after="0" w:line="240" w:lineRule="auto"/>
+        <w:ind w:left="0" w:firstLine="0"/>
+        <w:rPr>
+          <w:rFonts w:ascii="Calibri" w:hAnsi="Calibri" w:cs="Calibri"/>
+          <w:lang w:bidi="th-TH"/>
+        </w:rPr>
+      </w:pPr>
+      <w:r>
+        <w:rPr>
+          <w:rFonts w:ascii="Calibri" w:hAnsi="Calibri" w:cs="Calibri"/>
+          <w:lang w:bidi="th-TH"/>
+        </w:rPr>
+        <w:t>(5) restart menu</w:t>
+      </w:r>
+    </w:p>
+    <w:p>
+      <w:pPr>
+        <w:numPr>
+          <w:ilvl w:val="0"/>
+          <w:numId w:val="18"/>
+        </w:numPr>
+        <w:autoSpaceDE w:val="0"/>
+        <w:autoSpaceDN w:val="0"/>
+        <w:adjustRightInd w:val="0"/>
+        <w:spacing w:after="0" w:line="240" w:lineRule="auto"/>
+        <w:ind w:left="0" w:firstLine="0"/>
+        <w:rPr>
+          <w:rFonts w:ascii="Calibri" w:hAnsi="Calibri" w:cs="Calibri"/>
+          <w:lang w:bidi="th-TH"/>
+        </w:rPr>
+      </w:pPr>
+      <w:r>
+        <w:rPr>
+          <w:rFonts w:ascii="Calibri" w:hAnsi="Calibri" w:cs="Calibri"/>
+          <w:lang w:bidi="th-TH"/>
+        </w:rPr>
+        <w:t>(5) multiple levels - 5 levels</w:t>
+      </w:r>
+    </w:p>
+    <w:p>
+      <w:pPr>
+        <w:numPr>
+          <w:ilvl w:val="0"/>
+          <w:numId w:val="18"/>
+        </w:numPr>
+        <w:autoSpaceDE w:val="0"/>
+        <w:autoSpaceDN w:val="0"/>
+        <w:adjustRightInd w:val="0"/>
+        <w:spacing w:after="0" w:line="240" w:lineRule="auto"/>
+        <w:ind w:left="0" w:firstLine="0"/>
+        <w:rPr>
+          <w:rFonts w:ascii="Calibri" w:hAnsi="Calibri" w:cs="Calibri"/>
+          <w:lang w:bidi="th-TH"/>
+        </w:rPr>
+      </w:pPr>
+      <w:r>
+        <w:rPr>
+          <w:rFonts w:ascii="Calibri" w:hAnsi="Calibri" w:cs="Calibri"/>
+          <w:lang w:bidi="th-TH"/>
+        </w:rPr>
+        <w:t>(10) implementing game save/restor</w:t>
+      </w:r>
+      <w:r>
+        <w:rPr>
+          <w:rFonts w:ascii="Calibri" w:hAnsi="Calibri" w:cs="Calibri"/>
+          <w:lang w:bidi="th-TH"/>
+        </w:rPr>
+        <w:t>e</w:t>
+      </w:r>
+    </w:p>
+    <w:p>
+      <w:pPr>
+        <w:autoSpaceDE w:val="0"/>
+        <w:autoSpaceDN w:val="0"/>
+        <w:adjustRightInd w:val="0"/>
+        <w:spacing w:after="0" w:line="240" w:lineRule="auto"/>
+        <w:rPr>
+          <w:rFonts w:ascii="Calibri" w:hAnsi="Calibri" w:cs="Calibri"/>
+          <w:sz w:val="24"/>
+          <w:szCs w:val="24"/>
+          <w:lang w:bidi="th-TH"/>
+        </w:rPr>
+      </w:pPr>
     </w:p>
     <w:p>
       <w:pPr>
         <w:pStyle w:val="Heading2"/>
-      </w:pPr>
-      <w:r>
+        <w:rPr>
+          <w:rFonts w:ascii="Calibri" w:hAnsi="Calibri" w:cs="Calibri"/>
+        </w:rPr>
+      </w:pPr>
+      <w:r>
+        <w:rPr>
+          <w:rFonts w:ascii="Calibri" w:hAnsi="Calibri" w:cs="Calibri"/>
+        </w:rPr>
         <w:t xml:space="preserve">Total </w:t>
       </w:r>
       <w:r>
+        <w:rPr>
+          <w:rFonts w:ascii="Calibri" w:hAnsi="Calibri" w:cs="Calibri"/>
+        </w:rPr>
         <w:t xml:space="preserve">points </w:t>
       </w:r>
       <w:r>
+        <w:rPr>
+          <w:rFonts w:ascii="Calibri" w:hAnsi="Calibri" w:cs="Calibri"/>
+        </w:rPr>
         <w:t xml:space="preserve">we </w:t>
       </w:r>
       <w:r>
+        <w:rPr>
+          <w:rFonts w:ascii="Calibri" w:hAnsi="Calibri" w:cs="Calibri"/>
+        </w:rPr>
         <w:t>think we got</w:t>
       </w:r>
     </w:p>
     <w:p>
       <w:pPr>
         <w:rPr>
+          <w:rFonts w:ascii="Calibri" w:hAnsi="Calibri" w:cs="Calibri"/>
           <w:i/>
           <w:iCs/>
         </w:rPr>
       </w:pPr>
       <w:r>
         <w:rPr>
+          <w:rFonts w:ascii="Calibri" w:hAnsi="Calibri" w:cs="Calibri"/>
           <w:i/>
           <w:iCs/>
         </w:rPr>
         <w:t xml:space="preserve">Write the total number of </w:t>
       </w:r>
-      <w:proofErr w:type="spellStart"/>
-      <w:r>
-        <w:rPr>
+      <w:r>
+        <w:rPr>
+          <w:rFonts w:ascii="Calibri" w:hAnsi="Calibri" w:cs="Calibri"/>
           <w:i/>
           <w:iCs/>
         </w:rPr>
@@ -270,23 +879,35 @@
       </w:r>
       <w:r>
         <w:rPr>
+          <w:rFonts w:ascii="Calibri" w:hAnsi="Calibri" w:cs="Calibri"/>
           <w:i/>
           <w:iCs/>
         </w:rPr>
-        <w:t>listed</w:t>
-      </w:r>
-      <w:proofErr w:type="spellEnd"/>
-      <w:r>
-        <w:rPr>
-          <w:i/>
-          <w:iCs/>
-        </w:rPr>
-        <w:t xml:space="preserve"> above.</w:t>
-      </w:r>
-    </w:p>
-    <w:p/>
-    <w:p/>
-    <w:p/>
+        <w:t>listed above.</w:t>
+      </w:r>
+    </w:p>
+    <w:p>
+      <w:pPr>
+        <w:rPr>
+          <w:rFonts w:ascii="Calibri" w:hAnsi="Calibri" w:cs="Calibri"/>
+        </w:rPr>
+      </w:pPr>
+      <w:r>
+        <w:rPr>
+          <w:rFonts w:ascii="Calibri" w:hAnsi="Calibri" w:cs="Calibri"/>
+        </w:rPr>
+        <w:t>45 points</w:t>
+      </w:r>
+      <w:bookmarkStart w:id="0" w:name="_GoBack"/>
+      <w:bookmarkEnd w:id="0"/>
+    </w:p>
+    <w:p>
+      <w:pPr>
+        <w:rPr>
+          <w:rFonts w:ascii="Calibri" w:hAnsi="Calibri" w:cs="Calibri"/>
+        </w:rPr>
+      </w:pPr>
+    </w:p>
     <w:sectPr>
       <w:pgSz w:w="12240" w:h="15840"/>
       <w:pgMar w:top="1440" w:right="1440" w:bottom="1440" w:left="1440" w:header="720" w:footer="720" w:gutter="0"/>
@@ -300,6 +921,60 @@
 <file path=word/numbering.xml><?xml version="1.0" encoding="utf-8"?>
 <w:numbering xmlns:wpc="http://schemas.microsoft.com/office/word/2010/wordprocessingCanvas" xmlns:cx="http://schemas.microsoft.com/office/drawing/2014/chartex" xmlns:cx1="http://schemas.microsoft.com/office/drawing/2015/9/8/chartex" xmlns:cx2="http://schemas.microsoft.com/office/drawing/2015/10/21/chartex" xmlns:cx3="http://schemas.microsoft.com/office/drawing/2016/5/9/chartex" xmlns:cx4="http://schemas.microsoft.com/office/drawing/2016/5/10/chartex" xmlns:cx5="http://schemas.microsoft.com/office/drawing/2016/5/11/chartex" xmlns:cx6="http://schemas.microsoft.com/office/drawing/2016/5/12/chartex" xmlns:cx7="http://schemas.microsoft.com/office/drawing/2016/5/13/chartex" xmlns:cx8="http://schemas.microsoft.com/office/drawing/2016/5/14/chartex" xmlns:mc="http://schemas.openxmlformats.org/markup-compatibility/2006" xmlns:aink="http://schemas.microsoft.com/office/drawing/2016/ink" xmlns:am3d="http://schemas.microsoft.com/office/drawing/2017/model3d" xmlns:o="urn:schemas-microsoft-com:office:office" xmlns:r="http://schemas.openxmlformats.org/officeDocument/2006/relationships" xmlns:m="http://schemas.openxmlformats.org/officeDocument/2006/math" xmlns:v="urn:schemas-microsoft-com:vml" xmlns:wp14="http://schemas.microsoft.com/office/word/2010/wordprocessingDrawing" xmlns:wp="http://schemas.openxmlformats.org/drawingml/2006/wordprocessingDrawing" xmlns:w10="urn:schemas-microsoft-com:office:word" xmlns:w="http://schemas.openxmlformats.org/wordprocessingml/2006/main" xmlns:w14="http://schemas.microsoft.com/office/word/2010/wordml" xmlns:w15="http://schemas.microsoft.com/office/word/2012/wordml" xmlns:w16cid="http://schemas.microsoft.com/office/word/2016/wordml/cid" xmlns:w16se="http://schemas.microsoft.com/office/word/2015/wordml/symex" xmlns:wpg="http://schemas.microsoft.com/office/word/2010/wordprocessingGroup" xmlns:wpi="http://schemas.microsoft.com/office/word/2010/wordprocessingInk" xmlns:wne="http://schemas.microsoft.com/office/word/2006/wordml" xmlns:wps="http://schemas.microsoft.com/office/word/2010/wordprocessingShape" mc:Ignorable="w14 w15 w16se w16cid wp14">
   <w:abstractNum w:abstractNumId="0" w15:restartNumberingAfterBreak="0">
+    <w:nsid w:val="00000001"/>
+    <w:multiLevelType w:val="hybridMultilevel"/>
+    <w:tmpl w:val="00000001"/>
+    <w:lvl w:ilvl="0" w:tplc="00000001">
+      <w:start w:val="1"/>
+      <w:numFmt w:val="bullet"/>
+      <w:lvlText w:val="⁃"/>
+      <w:lvlJc w:val="left"/>
+      <w:pPr>
+        <w:ind w:left="720" w:hanging="360"/>
+      </w:pPr>
+    </w:lvl>
+    <w:lvl w:ilvl="1" w:tplc="FFFFFFFF">
+      <w:numFmt w:val="decimal"/>
+      <w:lvlText w:val=""/>
+      <w:lvlJc w:val="left"/>
+    </w:lvl>
+    <w:lvl w:ilvl="2" w:tplc="FFFFFFFF">
+      <w:numFmt w:val="decimal"/>
+      <w:lvlText w:val=""/>
+      <w:lvlJc w:val="left"/>
+    </w:lvl>
+    <w:lvl w:ilvl="3" w:tplc="FFFFFFFF">
+      <w:numFmt w:val="decimal"/>
+      <w:lvlText w:val=""/>
+      <w:lvlJc w:val="left"/>
+    </w:lvl>
+    <w:lvl w:ilvl="4" w:tplc="FFFFFFFF">
+      <w:numFmt w:val="decimal"/>
+      <w:lvlText w:val=""/>
+      <w:lvlJc w:val="left"/>
+    </w:lvl>
+    <w:lvl w:ilvl="5" w:tplc="FFFFFFFF">
+      <w:numFmt w:val="decimal"/>
+      <w:lvlText w:val=""/>
+      <w:lvlJc w:val="left"/>
+    </w:lvl>
+    <w:lvl w:ilvl="6" w:tplc="FFFFFFFF">
+      <w:numFmt w:val="decimal"/>
+      <w:lvlText w:val=""/>
+      <w:lvlJc w:val="left"/>
+    </w:lvl>
+    <w:lvl w:ilvl="7" w:tplc="FFFFFFFF">
+      <w:numFmt w:val="decimal"/>
+      <w:lvlText w:val=""/>
+      <w:lvlJc w:val="left"/>
+    </w:lvl>
+    <w:lvl w:ilvl="8" w:tplc="FFFFFFFF">
+      <w:numFmt w:val="decimal"/>
+      <w:lvlText w:val=""/>
+      <w:lvlJc w:val="left"/>
+    </w:lvl>
+  </w:abstractNum>
+  <w:abstractNum w:abstractNumId="1" w15:restartNumberingAfterBreak="0">
     <w:nsid w:val="064C4234"/>
     <w:multiLevelType w:val="hybridMultilevel"/>
     <w:tmpl w:val="1FB23F56"/>
@@ -385,7 +1060,7 @@
       </w:pPr>
     </w:lvl>
   </w:abstractNum>
-  <w:abstractNum w:abstractNumId="1" w15:restartNumberingAfterBreak="0">
+  <w:abstractNum w:abstractNumId="2" w15:restartNumberingAfterBreak="0">
     <w:nsid w:val="07CD6DB5"/>
     <w:multiLevelType w:val="hybridMultilevel"/>
     <w:tmpl w:val="07800D4A"/>
@@ -471,7 +1146,7 @@
       </w:pPr>
     </w:lvl>
   </w:abstractNum>
-  <w:abstractNum w:abstractNumId="2" w15:restartNumberingAfterBreak="0">
+  <w:abstractNum w:abstractNumId="3" w15:restartNumberingAfterBreak="0">
     <w:nsid w:val="0E4B7BB5"/>
     <w:multiLevelType w:val="hybridMultilevel"/>
     <w:tmpl w:val="39886798"/>
@@ -584,7 +1259,7 @@
       </w:rPr>
     </w:lvl>
   </w:abstractNum>
-  <w:abstractNum w:abstractNumId="3" w15:restartNumberingAfterBreak="0">
+  <w:abstractNum w:abstractNumId="4" w15:restartNumberingAfterBreak="0">
     <w:nsid w:val="1482775B"/>
     <w:multiLevelType w:val="multilevel"/>
     <w:tmpl w:val="0EBA3C40"/>
@@ -670,7 +1345,7 @@
       </w:pPr>
     </w:lvl>
   </w:abstractNum>
-  <w:abstractNum w:abstractNumId="4" w15:restartNumberingAfterBreak="0">
+  <w:abstractNum w:abstractNumId="5" w15:restartNumberingAfterBreak="0">
     <w:nsid w:val="25240363"/>
     <w:multiLevelType w:val="hybridMultilevel"/>
     <w:tmpl w:val="1FB23F56"/>
@@ -756,7 +1431,7 @@
       </w:pPr>
     </w:lvl>
   </w:abstractNum>
-  <w:abstractNum w:abstractNumId="5" w15:restartNumberingAfterBreak="0">
+  <w:abstractNum w:abstractNumId="6" w15:restartNumberingAfterBreak="0">
     <w:nsid w:val="29F97D1C"/>
     <w:multiLevelType w:val="hybridMultilevel"/>
     <w:tmpl w:val="1FB23F56"/>
@@ -842,7 +1517,7 @@
       </w:pPr>
     </w:lvl>
   </w:abstractNum>
-  <w:abstractNum w:abstractNumId="6" w15:restartNumberingAfterBreak="0">
+  <w:abstractNum w:abstractNumId="7" w15:restartNumberingAfterBreak="0">
     <w:nsid w:val="4D86545A"/>
     <w:multiLevelType w:val="hybridMultilevel"/>
     <w:tmpl w:val="1FB23F56"/>
@@ -928,7 +1603,7 @@
       </w:pPr>
     </w:lvl>
   </w:abstractNum>
-  <w:abstractNum w:abstractNumId="7" w15:restartNumberingAfterBreak="0">
+  <w:abstractNum w:abstractNumId="8" w15:restartNumberingAfterBreak="0">
     <w:nsid w:val="5ACB6F56"/>
     <w:multiLevelType w:val="hybridMultilevel"/>
     <w:tmpl w:val="F5DC99E0"/>
@@ -1042,55 +1717,58 @@
     </w:lvl>
   </w:abstractNum>
   <w:num w:numId="1">
+    <w:abstractNumId w:val="4"/>
+  </w:num>
+  <w:num w:numId="2">
+    <w:abstractNumId w:val="4"/>
+  </w:num>
+  <w:num w:numId="3">
+    <w:abstractNumId w:val="4"/>
+  </w:num>
+  <w:num w:numId="4">
+    <w:abstractNumId w:val="4"/>
+  </w:num>
+  <w:num w:numId="5">
+    <w:abstractNumId w:val="4"/>
+  </w:num>
+  <w:num w:numId="6">
+    <w:abstractNumId w:val="4"/>
+  </w:num>
+  <w:num w:numId="7">
+    <w:abstractNumId w:val="4"/>
+  </w:num>
+  <w:num w:numId="8">
+    <w:abstractNumId w:val="4"/>
+  </w:num>
+  <w:num w:numId="9">
+    <w:abstractNumId w:val="4"/>
+  </w:num>
+  <w:num w:numId="10">
+    <w:abstractNumId w:val="4"/>
+  </w:num>
+  <w:num w:numId="11">
     <w:abstractNumId w:val="3"/>
   </w:num>
-  <w:num w:numId="2">
-    <w:abstractNumId w:val="3"/>
-  </w:num>
-  <w:num w:numId="3">
-    <w:abstractNumId w:val="3"/>
-  </w:num>
-  <w:num w:numId="4">
-    <w:abstractNumId w:val="3"/>
-  </w:num>
-  <w:num w:numId="5">
-    <w:abstractNumId w:val="3"/>
-  </w:num>
-  <w:num w:numId="6">
-    <w:abstractNumId w:val="3"/>
-  </w:num>
-  <w:num w:numId="7">
-    <w:abstractNumId w:val="3"/>
-  </w:num>
-  <w:num w:numId="8">
-    <w:abstractNumId w:val="3"/>
-  </w:num>
-  <w:num w:numId="9">
-    <w:abstractNumId w:val="3"/>
-  </w:num>
-  <w:num w:numId="10">
-    <w:abstractNumId w:val="3"/>
-  </w:num>
-  <w:num w:numId="11">
+  <w:num w:numId="12">
     <w:abstractNumId w:val="2"/>
   </w:num>
-  <w:num w:numId="12">
+  <w:num w:numId="13">
+    <w:abstractNumId w:val="5"/>
+  </w:num>
+  <w:num w:numId="14">
+    <w:abstractNumId w:val="6"/>
+  </w:num>
+  <w:num w:numId="15">
+    <w:abstractNumId w:val="7"/>
+  </w:num>
+  <w:num w:numId="16">
     <w:abstractNumId w:val="1"/>
   </w:num>
-  <w:num w:numId="13">
-    <w:abstractNumId w:val="4"/>
+  <w:num w:numId="17">
+    <w:abstractNumId w:val="8"/>
   </w:num>
-  <w:num w:numId="14">
-    <w:abstractNumId w:val="5"/>
-  </w:num>
-  <w:num w:numId="15">
-    <w:abstractNumId w:val="6"/>
-  </w:num>
-  <w:num w:numId="16">
+  <w:num w:numId="18">
     <w:abstractNumId w:val="0"/>
-  </w:num>
-  <w:num w:numId="17">
-    <w:abstractNumId w:val="7"/>
   </w:num>
 </w:numbering>
 </file>

</xml_diff>